<commit_message>
Static Single Assignment Form updates
</commit_message>
<xml_diff>
--- a/eBPF Info and Documents/eBPF Sample Program Type Analysis.docx
+++ b/eBPF Info and Documents/eBPF Sample Program Type Analysis.docx
@@ -5,163 +5,6 @@
     <w:p>
       <w:r>
         <w:t>R1 starts as pointer</w:t>
-      </w:r>
-    </w:p>
-    <w:p>
-      <w:r>
-        <w:t>[r1] = &amp;int</w:t>
-      </w:r>
-    </w:p>
-    <w:p>
-      <w:pPr>
-        <w:pStyle w:val="ListParagraph"/>
-        <w:numPr>
-          <w:ilvl w:val="0"/>
-          <w:numId w:val="1"/>
-        </w:numPr>
-      </w:pPr>
-      <w:r>
-        <w:t>[r</w:t>
-      </w:r>
-      <w:proofErr w:type="gramStart"/>
-      <w:r>
-        <w:t>6]=</w:t>
-      </w:r>
-      <w:proofErr w:type="gramEnd"/>
-      <w:r>
-        <w:t>[r1]</w:t>
-      </w:r>
-    </w:p>
-    <w:p>
-      <w:pPr>
-        <w:pStyle w:val="ListParagraph"/>
-        <w:numPr>
-          <w:ilvl w:val="0"/>
-          <w:numId w:val="1"/>
-        </w:numPr>
-      </w:pPr>
-      <w:r>
-        <w:t xml:space="preserve">[r1] = </w:t>
-      </w:r>
-      <w:proofErr w:type="gramStart"/>
-      <w:r>
-        <w:t>int</w:t>
-      </w:r>
-      <w:r>
-        <w:t xml:space="preserve"> ??</w:t>
-      </w:r>
-      <w:proofErr w:type="gramEnd"/>
-      <w:r>
-        <w:t xml:space="preserve"> (wasn’t this a pointer)</w:t>
-      </w:r>
-    </w:p>
-    <w:p>
-      <w:pPr>
-        <w:pStyle w:val="ListParagraph"/>
-        <w:numPr>
-          <w:ilvl w:val="0"/>
-          <w:numId w:val="1"/>
-        </w:numPr>
-      </w:pPr>
-      <w:r>
-        <w:t xml:space="preserve">[r2] = </w:t>
-      </w:r>
-      <w:r>
-        <w:t>[</w:t>
-      </w:r>
-      <w:r>
-        <w:t>*</w:t>
-      </w:r>
-      <w:r>
-        <w:t>(r6+36)]</w:t>
-      </w:r>
-    </w:p>
-    <w:p>
-      <w:pPr>
-        <w:pStyle w:val="ListParagraph"/>
-        <w:numPr>
-          <w:ilvl w:val="0"/>
-          <w:numId w:val="1"/>
-        </w:numPr>
-      </w:pPr>
-      <w:r>
-        <w:t>[w2] = [6]</w:t>
-      </w:r>
-    </w:p>
-    <w:p>
-      <w:pPr>
-        <w:pStyle w:val="ListParagraph"/>
-        <w:numPr>
-          <w:ilvl w:val="1"/>
-          <w:numId w:val="1"/>
-        </w:numPr>
-      </w:pPr>
-      <w:r>
-        <w:t>Also carries a jump instruction to lbb2_2 + 4, which I’m assuming is line number 8 due to the +4 offset</w:t>
-      </w:r>
-    </w:p>
-    <w:p>
-      <w:pPr>
-        <w:pStyle w:val="ListParagraph"/>
-        <w:numPr>
-          <w:ilvl w:val="0"/>
-          <w:numId w:val="1"/>
-        </w:numPr>
-      </w:pPr>
-      <w:r>
-        <w:t>Function call to 7? What is 7? It’s not LBB2_7 I think</w:t>
-      </w:r>
-    </w:p>
-    <w:p>
-      <w:pPr>
-        <w:pStyle w:val="ListParagraph"/>
-        <w:numPr>
-          <w:ilvl w:val="0"/>
-          <w:numId w:val="1"/>
-        </w:numPr>
-      </w:pPr>
-      <w:r>
-        <w:t>[w1] = [w0]</w:t>
-      </w:r>
-    </w:p>
-    <w:p>
-      <w:pPr>
-        <w:pStyle w:val="ListParagraph"/>
-        <w:numPr>
-          <w:ilvl w:val="0"/>
-          <w:numId w:val="1"/>
-        </w:numPr>
-      </w:pPr>
-      <w:r>
-        <w:t xml:space="preserve">Clearing out r1 by </w:t>
-      </w:r>
-      <w:proofErr w:type="spellStart"/>
-      <w:r>
-        <w:t>bitshifting</w:t>
-      </w:r>
-      <w:proofErr w:type="spellEnd"/>
-      <w:r>
-        <w:t xml:space="preserve"> up</w:t>
-      </w:r>
-    </w:p>
-    <w:p>
-      <w:pPr>
-        <w:pStyle w:val="ListParagraph"/>
-        <w:numPr>
-          <w:ilvl w:val="0"/>
-          <w:numId w:val="1"/>
-        </w:numPr>
-      </w:pPr>
-      <w:r>
-        <w:t xml:space="preserve">Clearing out r1 by </w:t>
-      </w:r>
-      <w:proofErr w:type="spellStart"/>
-      <w:r>
-        <w:t>bitshifting</w:t>
-      </w:r>
-      <w:proofErr w:type="spellEnd"/>
-      <w:r>
-        <w:t xml:space="preserve"> down</w:t>
       </w:r>
     </w:p>
     <w:tbl>
@@ -259,21 +102,13 @@
           <w:tcPr>
             <w:tcW w:w="1994" w:type="dxa"/>
           </w:tcPr>
-          <w:p>
-            <w:r>
-              <w:t>Explanation</w:t>
-            </w:r>
-          </w:p>
+          <w:p/>
         </w:tc>
         <w:tc>
           <w:tcPr>
             <w:tcW w:w="873" w:type="dxa"/>
           </w:tcPr>
-          <w:p>
-            <w:r>
-              <w:t>Type</w:t>
-            </w:r>
-          </w:p>
+          <w:p/>
         </w:tc>
       </w:tr>
       <w:tr>
@@ -329,11 +164,7 @@
           <w:tcPr>
             <w:tcW w:w="1994" w:type="dxa"/>
           </w:tcPr>
-          <w:p>
-            <w:r>
-              <w:t>Bf -&gt; mov</w:t>
-            </w:r>
-          </w:p>
+          <w:p/>
         </w:tc>
         <w:tc>
           <w:tcPr>
@@ -449,25 +280,7 @@
                 <w:color w:val="222222"/>
                 <w:shd w:val="clear" w:color="auto" w:fill="FFFFFF"/>
               </w:rPr>
-              <w:t xml:space="preserve">r2 = *(u32 </w:t>
-            </w:r>
-            <w:proofErr w:type="gramStart"/>
-            <w:r>
-              <w:rPr>
-                <w:rFonts w:ascii="Arial" w:hAnsi="Arial" w:cs="Arial"/>
-                <w:color w:val="222222"/>
-                <w:shd w:val="clear" w:color="auto" w:fill="FFFFFF"/>
-              </w:rPr>
-              <w:t>*)(</w:t>
-            </w:r>
-            <w:proofErr w:type="gramEnd"/>
-            <w:r>
-              <w:rPr>
-                <w:rFonts w:ascii="Arial" w:hAnsi="Arial" w:cs="Arial"/>
-                <w:color w:val="222222"/>
-                <w:shd w:val="clear" w:color="auto" w:fill="FFFFFF"/>
-              </w:rPr>
-              <w:t>r6 + 36)</w:t>
+              <w:t>r2 = *(u32 *)(r6 + 36)</w:t>
             </w:r>
           </w:p>
         </w:tc>
@@ -529,43 +342,7 @@
                 <w:color w:val="222222"/>
                 <w:shd w:val="clear" w:color="auto" w:fill="FFFFFF"/>
               </w:rPr>
-              <w:t>if w</w:t>
-            </w:r>
-            <w:proofErr w:type="gramStart"/>
-            <w:r>
-              <w:rPr>
-                <w:rFonts w:ascii="Arial" w:hAnsi="Arial" w:cs="Arial"/>
-                <w:color w:val="222222"/>
-                <w:shd w:val="clear" w:color="auto" w:fill="FFFFFF"/>
-              </w:rPr>
-              <w:t>2 !</w:t>
-            </w:r>
-            <w:proofErr w:type="gramEnd"/>
-            <w:r>
-              <w:rPr>
-                <w:rFonts w:ascii="Arial" w:hAnsi="Arial" w:cs="Arial"/>
-                <w:color w:val="222222"/>
-                <w:shd w:val="clear" w:color="auto" w:fill="FFFFFF"/>
-              </w:rPr>
-              <w:t xml:space="preserve">= 6 </w:t>
-            </w:r>
-            <w:proofErr w:type="spellStart"/>
-            <w:r>
-              <w:rPr>
-                <w:rFonts w:ascii="Arial" w:hAnsi="Arial" w:cs="Arial"/>
-                <w:color w:val="222222"/>
-                <w:shd w:val="clear" w:color="auto" w:fill="FFFFFF"/>
-              </w:rPr>
-              <w:t>goto</w:t>
-            </w:r>
-            <w:proofErr w:type="spellEnd"/>
-            <w:r>
-              <w:rPr>
-                <w:rFonts w:ascii="Arial" w:hAnsi="Arial" w:cs="Arial"/>
-                <w:color w:val="222222"/>
-                <w:shd w:val="clear" w:color="auto" w:fill="FFFFFF"/>
-              </w:rPr>
-              <w:t xml:space="preserve"> +4 &lt;LBB2_2&gt;</w:t>
+              <w:t>if w2 != 6 goto +4 &lt;LBB2_2&gt;</w:t>
             </w:r>
           </w:p>
         </w:tc>
@@ -668,23 +445,13 @@
             <w:tcW w:w="2796" w:type="dxa"/>
           </w:tcPr>
           <w:p>
-            <w:proofErr w:type="spellStart"/>
-            <w:r>
-              <w:rPr>
-                <w:rFonts w:ascii="Arial" w:hAnsi="Arial" w:cs="Arial"/>
-                <w:color w:val="222222"/>
-                <w:shd w:val="clear" w:color="auto" w:fill="FFFFFF"/>
-              </w:rPr>
-              <w:t>bc</w:t>
-            </w:r>
-            <w:proofErr w:type="spellEnd"/>
-            <w:r>
-              <w:rPr>
-                <w:rFonts w:ascii="Arial" w:hAnsi="Arial" w:cs="Arial"/>
-                <w:color w:val="222222"/>
-                <w:shd w:val="clear" w:color="auto" w:fill="FFFFFF"/>
-              </w:rPr>
-              <w:t xml:space="preserve"> 01 00 00 00 00 00 00</w:t>
+            <w:r>
+              <w:rPr>
+                <w:rFonts w:ascii="Arial" w:hAnsi="Arial" w:cs="Arial"/>
+                <w:color w:val="222222"/>
+                <w:shd w:val="clear" w:color="auto" w:fill="FFFFFF"/>
+              </w:rPr>
+              <w:t>bc 01 00 00 00 00 00 00</w:t>
             </w:r>
           </w:p>
         </w:tc>
@@ -842,47 +609,581 @@
       </w:tr>
     </w:tbl>
     <w:p>
-      <w:r>
-        <w:rPr>
-          <w:rFonts w:ascii="Arial" w:hAnsi="Arial" w:cs="Arial"/>
-          <w:color w:val="222222"/>
-        </w:rPr>
-        <w:br/>
-      </w:r>
-      <w:r>
-        <w:rPr>
-          <w:rFonts w:ascii="Arial" w:hAnsi="Arial" w:cs="Arial"/>
-          <w:color w:val="222222"/>
-        </w:rPr>
-        <w:br/>
-      </w:r>
-      <w:r>
-        <w:rPr>
-          <w:rFonts w:ascii="Arial" w:hAnsi="Arial" w:cs="Arial"/>
-          <w:color w:val="222222"/>
-        </w:rPr>
-        <w:br/>
-      </w:r>
-      <w:r>
-        <w:rPr>
-          <w:rFonts w:ascii="Arial" w:hAnsi="Arial" w:cs="Arial"/>
-          <w:color w:val="222222"/>
-        </w:rPr>
-        <w:br/>
-      </w:r>
-      <w:r>
-        <w:rPr>
-          <w:rFonts w:ascii="Arial" w:hAnsi="Arial" w:cs="Arial"/>
-          <w:color w:val="222222"/>
-        </w:rPr>
-        <w:br/>
-      </w:r>
-      <w:r>
-        <w:rPr>
-          <w:rFonts w:ascii="Arial" w:hAnsi="Arial" w:cs="Arial"/>
-          <w:color w:val="222222"/>
-        </w:rPr>
-        <w:br/>
+      <w:pPr>
+        <w:ind w:left="360"/>
+        <w:rPr>
+          <w:rFonts w:ascii="Arial" w:hAnsi="Arial" w:cs="Arial"/>
+          <w:b/>
+          <w:bCs/>
+          <w:color w:val="222222"/>
+          <w:u w:val="single"/>
+        </w:rPr>
+      </w:pPr>
+      <w:r>
+        <w:rPr>
+          <w:rFonts w:ascii="Arial" w:hAnsi="Arial" w:cs="Arial"/>
+          <w:b/>
+          <w:bCs/>
+          <w:color w:val="222222"/>
+          <w:u w:val="single"/>
+        </w:rPr>
+        <w:t>Using Static Single Assignment form</w:t>
+      </w:r>
+    </w:p>
+    <w:p>
+      <w:pPr>
+        <w:rPr>
+          <w:rFonts w:ascii="Arial" w:hAnsi="Arial" w:cs="Arial"/>
+          <w:color w:val="222222"/>
+        </w:rPr>
+      </w:pPr>
+      <w:r>
+        <w:t>Register names r0-r10 will now be differentiated based on repetition of assignment, ie r11 = first use of r1, r12 = second use…</w:t>
+      </w:r>
+      <w:r>
+        <w:t xml:space="preserve">  I could also name them based on which line they show up in, but that might be more helpful in a larger program if I need to reference where a specific type equation came from.</w:t>
+      </w:r>
+    </w:p>
+    <w:p>
+      <w:pPr>
+        <w:ind w:left="360"/>
+        <w:rPr>
+          <w:rFonts w:ascii="Arial" w:hAnsi="Arial" w:cs="Arial"/>
+          <w:color w:val="222222"/>
+        </w:rPr>
+      </w:pPr>
+      <w:r>
+        <w:rPr>
+          <w:rFonts w:ascii="Arial" w:hAnsi="Arial" w:cs="Arial"/>
+          <w:color w:val="222222"/>
+        </w:rPr>
+        <w:t>[r11] = &amp;int</w:t>
+      </w:r>
+    </w:p>
+    <w:p>
+      <w:pPr>
+        <w:pStyle w:val="ListParagraph"/>
+        <w:numPr>
+          <w:ilvl w:val="0"/>
+          <w:numId w:val="5"/>
+        </w:numPr>
+      </w:pPr>
+      <w:r>
+        <w:rPr>
+          <w:rFonts w:ascii="Arial" w:hAnsi="Arial" w:cs="Arial"/>
+          <w:color w:val="222222"/>
+        </w:rPr>
+        <w:t xml:space="preserve">Line 0: </w:t>
+      </w:r>
+      <w:r>
+        <w:rPr>
+          <w:rFonts w:ascii="Arial" w:hAnsi="Arial" w:cs="Arial"/>
+          <w:color w:val="222222"/>
+        </w:rPr>
+        <w:t>[r61]=[r11]</w:t>
+      </w:r>
+    </w:p>
+    <w:p>
+      <w:pPr>
+        <w:pStyle w:val="ListParagraph"/>
+        <w:numPr>
+          <w:ilvl w:val="0"/>
+          <w:numId w:val="5"/>
+        </w:numPr>
+      </w:pPr>
+      <w:r>
+        <w:rPr>
+          <w:rFonts w:ascii="Arial" w:hAnsi="Arial" w:cs="Arial"/>
+          <w:color w:val="222222"/>
+        </w:rPr>
+        <w:t xml:space="preserve">Line 1: </w:t>
+      </w:r>
+      <w:r>
+        <w:rPr>
+          <w:rFonts w:ascii="Arial" w:hAnsi="Arial" w:cs="Arial"/>
+          <w:color w:val="222222"/>
+        </w:rPr>
+        <w:t>[r12]=int</w:t>
+      </w:r>
+    </w:p>
+    <w:p>
+      <w:pPr>
+        <w:pStyle w:val="ListParagraph"/>
+        <w:numPr>
+          <w:ilvl w:val="0"/>
+          <w:numId w:val="5"/>
+        </w:numPr>
+      </w:pPr>
+      <w:r>
+        <w:rPr>
+          <w:rFonts w:ascii="Arial" w:hAnsi="Arial" w:cs="Arial"/>
+          <w:color w:val="222222"/>
+        </w:rPr>
+        <w:t>Replacing pointer arithmetic in line 2 with variable</w:t>
+      </w:r>
+    </w:p>
+    <w:p>
+      <w:pPr>
+        <w:pStyle w:val="ListParagraph"/>
+        <w:numPr>
+          <w:ilvl w:val="1"/>
+          <w:numId w:val="5"/>
+        </w:numPr>
+      </w:pPr>
+      <w:r>
+        <w:rPr>
+          <w:rFonts w:ascii="Arial" w:hAnsi="Arial" w:cs="Arial"/>
+          <w:color w:val="222222"/>
+        </w:rPr>
+        <w:t>S</w:t>
+      </w:r>
+      <w:r>
+        <w:rPr>
+          <w:rFonts w:ascii="Arial" w:hAnsi="Arial" w:cs="Arial"/>
+          <w:color w:val="222222"/>
+        </w:rPr>
+        <w:t>ince the opcode is 61, it is defined as</w:t>
+      </w:r>
+      <w:r>
+        <w:rPr>
+          <w:rFonts w:ascii="Arial" w:hAnsi="Arial" w:cs="Arial"/>
+          <w:color w:val="222222"/>
+        </w:rPr>
+        <w:t xml:space="preserve"> a memory instruction, can we assume that the src+offset portion maintains type of src?</w:t>
+      </w:r>
+    </w:p>
+    <w:p>
+      <w:pPr>
+        <w:pStyle w:val="ListParagraph"/>
+        <w:numPr>
+          <w:ilvl w:val="1"/>
+          <w:numId w:val="5"/>
+        </w:numPr>
+      </w:pPr>
+      <w:r>
+        <w:rPr>
+          <w:rFonts w:ascii="Arial" w:hAnsi="Arial" w:cs="Arial"/>
+          <w:color w:val="222222"/>
+        </w:rPr>
+        <w:t>[</w:t>
+      </w:r>
+      <w:r>
+        <w:rPr>
+          <w:rFonts w:ascii="Arial" w:hAnsi="Arial" w:cs="Arial"/>
+          <w:color w:val="222222"/>
+        </w:rPr>
+        <w:t>y1</w:t>
+      </w:r>
+      <w:r>
+        <w:rPr>
+          <w:rFonts w:ascii="Arial" w:hAnsi="Arial" w:cs="Arial"/>
+          <w:color w:val="222222"/>
+        </w:rPr>
+        <w:t xml:space="preserve">]=[r6+36] = [r6] ? </w:t>
+      </w:r>
+    </w:p>
+    <w:p>
+      <w:pPr>
+        <w:pStyle w:val="ListParagraph"/>
+        <w:numPr>
+          <w:ilvl w:val="0"/>
+          <w:numId w:val="5"/>
+        </w:numPr>
+      </w:pPr>
+      <w:r>
+        <w:rPr>
+          <w:rFonts w:ascii="Arial" w:hAnsi="Arial" w:cs="Arial"/>
+          <w:color w:val="222222"/>
+        </w:rPr>
+        <w:t xml:space="preserve">Line 2: </w:t>
+      </w:r>
+      <w:r>
+        <w:rPr>
+          <w:rFonts w:ascii="Arial" w:hAnsi="Arial" w:cs="Arial"/>
+          <w:color w:val="222222"/>
+        </w:rPr>
+        <w:t>[r21]=[*(y</w:t>
+      </w:r>
+      <w:r>
+        <w:rPr>
+          <w:rFonts w:ascii="Arial" w:hAnsi="Arial" w:cs="Arial"/>
+          <w:color w:val="222222"/>
+        </w:rPr>
+        <w:t>1</w:t>
+      </w:r>
+      <w:r>
+        <w:rPr>
+          <w:rFonts w:ascii="Arial" w:hAnsi="Arial" w:cs="Arial"/>
+          <w:color w:val="222222"/>
+        </w:rPr>
+        <w:t>)]</w:t>
+      </w:r>
+    </w:p>
+    <w:p>
+      <w:pPr>
+        <w:pStyle w:val="ListParagraph"/>
+        <w:numPr>
+          <w:ilvl w:val="0"/>
+          <w:numId w:val="5"/>
+        </w:numPr>
+      </w:pPr>
+      <w:r>
+        <w:rPr>
+          <w:rFonts w:ascii="Arial" w:hAnsi="Arial" w:cs="Arial"/>
+          <w:color w:val="222222"/>
+        </w:rPr>
+        <w:t xml:space="preserve">Line 3: </w:t>
+      </w:r>
+      <w:r>
+        <w:rPr>
+          <w:rFonts w:ascii="Arial" w:hAnsi="Arial" w:cs="Arial"/>
+          <w:color w:val="222222"/>
+        </w:rPr>
+        <w:t>[w21] = [r21]</w:t>
+      </w:r>
+    </w:p>
+    <w:p>
+      <w:pPr>
+        <w:pStyle w:val="ListParagraph"/>
+        <w:numPr>
+          <w:ilvl w:val="1"/>
+          <w:numId w:val="5"/>
+        </w:numPr>
+      </w:pPr>
+      <w:r>
+        <w:rPr>
+          <w:rFonts w:ascii="Arial" w:hAnsi="Arial" w:cs="Arial"/>
+          <w:color w:val="222222"/>
+        </w:rPr>
+        <w:t>But since we don’t “know” that r2 is an int</w:t>
+      </w:r>
+      <w:r>
+        <w:rPr>
+          <w:rFonts w:ascii="Arial" w:hAnsi="Arial" w:cs="Arial"/>
+          <w:color w:val="222222"/>
+        </w:rPr>
+        <w:t>, is this typing of subregister and register valid? Even though in the next line it’s going to show that w2 subregister will be forced as type int</w:t>
+      </w:r>
+    </w:p>
+    <w:p>
+      <w:pPr>
+        <w:pStyle w:val="ListParagraph"/>
+        <w:numPr>
+          <w:ilvl w:val="0"/>
+          <w:numId w:val="5"/>
+        </w:numPr>
+      </w:pPr>
+      <w:r>
+        <w:rPr>
+          <w:rFonts w:ascii="Arial" w:hAnsi="Arial" w:cs="Arial"/>
+          <w:color w:val="222222"/>
+        </w:rPr>
+        <w:t>Line 3: [6] = int</w:t>
+      </w:r>
+    </w:p>
+    <w:p>
+      <w:pPr>
+        <w:pStyle w:val="ListParagraph"/>
+        <w:numPr>
+          <w:ilvl w:val="0"/>
+          <w:numId w:val="5"/>
+        </w:numPr>
+      </w:pPr>
+      <w:r>
+        <w:rPr>
+          <w:rFonts w:ascii="Arial" w:hAnsi="Arial" w:cs="Arial"/>
+          <w:color w:val="222222"/>
+        </w:rPr>
+        <w:t xml:space="preserve">Line 3: </w:t>
+      </w:r>
+      <w:r>
+        <w:rPr>
+          <w:rFonts w:ascii="Arial" w:hAnsi="Arial" w:cs="Arial"/>
+          <w:color w:val="222222"/>
+        </w:rPr>
+        <w:t>[w21] = [6]</w:t>
+      </w:r>
+    </w:p>
+    <w:p>
+      <w:pPr>
+        <w:pStyle w:val="ListParagraph"/>
+        <w:numPr>
+          <w:ilvl w:val="1"/>
+          <w:numId w:val="5"/>
+        </w:numPr>
+      </w:pPr>
+      <w:r>
+        <w:rPr>
+          <w:rFonts w:ascii="Arial" w:hAnsi="Arial" w:cs="Arial"/>
+          <w:color w:val="222222"/>
+        </w:rPr>
+        <w:t>Since this is the first assignment of w2 inside the program proper, but the second time it shows up on the type variable equation list I’ve made, is this still w21? If it was w22</w:t>
+      </w:r>
+      <w:r>
+        <w:rPr>
+          <w:rFonts w:ascii="Arial" w:hAnsi="Arial" w:cs="Arial"/>
+          <w:color w:val="222222"/>
+        </w:rPr>
+        <w:t>, it would be immediately typable, so I guess that’s nice?</w:t>
+      </w:r>
+    </w:p>
+    <w:p>
+      <w:pPr>
+        <w:pStyle w:val="ListParagraph"/>
+        <w:numPr>
+          <w:ilvl w:val="0"/>
+          <w:numId w:val="5"/>
+        </w:numPr>
+      </w:pPr>
+      <w:r>
+        <w:rPr>
+          <w:rFonts w:ascii="Arial" w:hAnsi="Arial" w:cs="Arial"/>
+          <w:color w:val="222222"/>
+        </w:rPr>
+        <w:t>Line 4: [r01] = return type of helper function 7</w:t>
+      </w:r>
+      <w:r>
+        <w:rPr>
+          <w:rFonts w:ascii="Arial" w:hAnsi="Arial" w:cs="Arial"/>
+          <w:color w:val="222222"/>
+        </w:rPr>
+        <w:t xml:space="preserve"> = int</w:t>
+      </w:r>
+    </w:p>
+    <w:p>
+      <w:pPr>
+        <w:pStyle w:val="ListParagraph"/>
+        <w:numPr>
+          <w:ilvl w:val="1"/>
+          <w:numId w:val="5"/>
+        </w:numPr>
+      </w:pPr>
+      <w:r>
+        <w:rPr>
+          <w:rFonts w:ascii="Arial" w:hAnsi="Arial" w:cs="Arial"/>
+          <w:color w:val="222222"/>
+        </w:rPr>
+        <w:t>Based on the list of helper functions, I’m going to assume fun7 is just literally the 7</w:t>
+      </w:r>
+      <w:r>
+        <w:rPr>
+          <w:rFonts w:ascii="Arial" w:hAnsi="Arial" w:cs="Arial"/>
+          <w:color w:val="222222"/>
+          <w:vertAlign w:val="superscript"/>
+        </w:rPr>
+        <w:t>th</w:t>
+      </w:r>
+      <w:r>
+        <w:rPr>
+          <w:rFonts w:ascii="Arial" w:hAnsi="Arial" w:cs="Arial"/>
+          <w:color w:val="222222"/>
+        </w:rPr>
+        <w:t xml:space="preserve"> function on the list given it’s described as being ordered chronologically, which has the following signature:</w:t>
+      </w:r>
+    </w:p>
+    <w:p>
+      <w:pPr>
+        <w:pStyle w:val="ListParagraph"/>
+        <w:numPr>
+          <w:ilvl w:val="2"/>
+          <w:numId w:val="5"/>
+        </w:numPr>
+        <w:tabs>
+          <w:tab w:val="left" w:pos="916"/>
+          <w:tab w:val="left" w:pos="1832"/>
+          <w:tab w:val="left" w:pos="2748"/>
+          <w:tab w:val="left" w:pos="3664"/>
+          <w:tab w:val="left" w:pos="4580"/>
+          <w:tab w:val="left" w:pos="5496"/>
+          <w:tab w:val="left" w:pos="6412"/>
+          <w:tab w:val="left" w:pos="7328"/>
+          <w:tab w:val="left" w:pos="8244"/>
+          <w:tab w:val="left" w:pos="9160"/>
+          <w:tab w:val="left" w:pos="10076"/>
+          <w:tab w:val="left" w:pos="10992"/>
+          <w:tab w:val="left" w:pos="11908"/>
+          <w:tab w:val="left" w:pos="12824"/>
+          <w:tab w:val="left" w:pos="13740"/>
+          <w:tab w:val="left" w:pos="14656"/>
+        </w:tabs>
+        <w:spacing w:after="0" w:line="240" w:lineRule="auto"/>
+        <w:rPr>
+          <w:rFonts w:ascii="Courier New" w:eastAsia="Times New Roman" w:hAnsi="Courier New" w:cs="Courier New"/>
+          <w:color w:val="000000"/>
+        </w:rPr>
+      </w:pPr>
+      <w:r>
+        <w:rPr>
+          <w:rFonts w:ascii="Courier New" w:eastAsia="Times New Roman" w:hAnsi="Courier New" w:cs="Courier New"/>
+          <w:i/>
+          <w:iCs/>
+          <w:color w:val="708090"/>
+        </w:rPr>
+        <w:t>u32 bpf_get_prandom_u32(void)</w:t>
+      </w:r>
+    </w:p>
+    <w:p>
+      <w:pPr>
+        <w:pStyle w:val="ListParagraph"/>
+        <w:numPr>
+          <w:ilvl w:val="2"/>
+          <w:numId w:val="5"/>
+        </w:numPr>
+      </w:pPr>
+      <w:r>
+        <w:t>So it’s looking like a return type of int in our limited typing scheme</w:t>
+      </w:r>
+    </w:p>
+    <w:p>
+      <w:pPr>
+        <w:pStyle w:val="ListParagraph"/>
+        <w:numPr>
+          <w:ilvl w:val="0"/>
+          <w:numId w:val="5"/>
+        </w:numPr>
+      </w:pPr>
+      <w:r>
+        <w:rPr>
+          <w:rFonts w:ascii="Arial" w:hAnsi="Arial" w:cs="Arial"/>
+          <w:color w:val="222222"/>
+        </w:rPr>
+        <w:t>Line 5: [w01] = [r01]</w:t>
+      </w:r>
+    </w:p>
+    <w:p>
+      <w:pPr>
+        <w:pStyle w:val="ListParagraph"/>
+        <w:numPr>
+          <w:ilvl w:val="1"/>
+          <w:numId w:val="5"/>
+        </w:numPr>
+      </w:pPr>
+      <w:r>
+        <w:rPr>
+          <w:rFonts w:ascii="Arial" w:hAnsi="Arial" w:cs="Arial"/>
+          <w:color w:val="222222"/>
+        </w:rPr>
+        <w:t>Same concern as Line 3 register/subregister typing</w:t>
+      </w:r>
+    </w:p>
+    <w:p>
+      <w:pPr>
+        <w:pStyle w:val="ListParagraph"/>
+        <w:numPr>
+          <w:ilvl w:val="0"/>
+          <w:numId w:val="5"/>
+        </w:numPr>
+      </w:pPr>
+      <w:r>
+        <w:rPr>
+          <w:rFonts w:ascii="Arial" w:hAnsi="Arial" w:cs="Arial"/>
+          <w:color w:val="222222"/>
+        </w:rPr>
+        <w:t>Line 5: [w11] =[w01]</w:t>
+      </w:r>
+    </w:p>
+    <w:p>
+      <w:pPr>
+        <w:pStyle w:val="ListParagraph"/>
+        <w:numPr>
+          <w:ilvl w:val="0"/>
+          <w:numId w:val="5"/>
+        </w:numPr>
+      </w:pPr>
+      <w:r>
+        <w:rPr>
+          <w:rFonts w:ascii="Arial" w:hAnsi="Arial" w:cs="Arial"/>
+          <w:color w:val="222222"/>
+        </w:rPr>
+        <w:t>Line 6: [r13] = [w11]</w:t>
+      </w:r>
+    </w:p>
+    <w:p>
+      <w:pPr>
+        <w:pStyle w:val="ListParagraph"/>
+        <w:numPr>
+          <w:ilvl w:val="0"/>
+          <w:numId w:val="5"/>
+        </w:numPr>
+      </w:pPr>
+      <w:r>
+        <w:rPr>
+          <w:rFonts w:ascii="Arial" w:hAnsi="Arial" w:cs="Arial"/>
+          <w:color w:val="222222"/>
+        </w:rPr>
+        <w:t>Line 6: [r1</w:t>
+      </w:r>
+      <w:r>
+        <w:rPr>
+          <w:rFonts w:ascii="Arial" w:hAnsi="Arial" w:cs="Arial"/>
+          <w:color w:val="222222"/>
+        </w:rPr>
+        <w:t>4</w:t>
+      </w:r>
+      <w:r>
+        <w:rPr>
+          <w:rFonts w:ascii="Arial" w:hAnsi="Arial" w:cs="Arial"/>
+          <w:color w:val="222222"/>
+        </w:rPr>
+        <w:t>] = [r1</w:t>
+      </w:r>
+      <w:r>
+        <w:rPr>
+          <w:rFonts w:ascii="Arial" w:hAnsi="Arial" w:cs="Arial"/>
+          <w:color w:val="222222"/>
+        </w:rPr>
+        <w:t>3</w:t>
+      </w:r>
+      <w:r>
+        <w:rPr>
+          <w:rFonts w:ascii="Arial" w:hAnsi="Arial" w:cs="Arial"/>
+          <w:color w:val="222222"/>
+        </w:rPr>
+        <w:t>]</w:t>
+      </w:r>
+    </w:p>
+    <w:p>
+      <w:pPr>
+        <w:pStyle w:val="ListParagraph"/>
+        <w:numPr>
+          <w:ilvl w:val="0"/>
+          <w:numId w:val="5"/>
+        </w:numPr>
+      </w:pPr>
+      <w:r>
+        <w:rPr>
+          <w:rFonts w:ascii="Arial" w:hAnsi="Arial" w:cs="Arial"/>
+          <w:color w:val="222222"/>
+        </w:rPr>
+        <w:t>Line 7: [r1</w:t>
+      </w:r>
+      <w:r>
+        <w:rPr>
+          <w:rFonts w:ascii="Arial" w:hAnsi="Arial" w:cs="Arial"/>
+          <w:color w:val="222222"/>
+        </w:rPr>
+        <w:t>5</w:t>
+      </w:r>
+      <w:r>
+        <w:rPr>
+          <w:rFonts w:ascii="Arial" w:hAnsi="Arial" w:cs="Arial"/>
+          <w:color w:val="222222"/>
+        </w:rPr>
+        <w:t>] = [r1</w:t>
+      </w:r>
+      <w:r>
+        <w:rPr>
+          <w:rFonts w:ascii="Arial" w:hAnsi="Arial" w:cs="Arial"/>
+          <w:color w:val="222222"/>
+        </w:rPr>
+        <w:t>4</w:t>
+      </w:r>
+      <w:r>
+        <w:rPr>
+          <w:rFonts w:ascii="Arial" w:hAnsi="Arial" w:cs="Arial"/>
+          <w:color w:val="222222"/>
+        </w:rPr>
+        <w:t>]</w:t>
       </w:r>
     </w:p>
     <w:sectPr>
@@ -898,6 +1199,379 @@
 <file path=word/numbering.xml><?xml version="1.0" encoding="utf-8"?>
 <w:numbering xmlns:wpc="http://schemas.microsoft.com/office/word/2010/wordprocessingCanvas" xmlns:cx="http://schemas.microsoft.com/office/drawing/2014/chartex" xmlns:cx1="http://schemas.microsoft.com/office/drawing/2015/9/8/chartex" xmlns:cx2="http://schemas.microsoft.com/office/drawing/2015/10/21/chartex" xmlns:cx3="http://schemas.microsoft.com/office/drawing/2016/5/9/chartex" xmlns:cx4="http://schemas.microsoft.com/office/drawing/2016/5/10/chartex" xmlns:cx5="http://schemas.microsoft.com/office/drawing/2016/5/11/chartex" xmlns:cx6="http://schemas.microsoft.com/office/drawing/2016/5/12/chartex" xmlns:cx7="http://schemas.microsoft.com/office/drawing/2016/5/13/chartex" xmlns:cx8="http://schemas.microsoft.com/office/drawing/2016/5/14/chartex" xmlns:mc="http://schemas.openxmlformats.org/markup-compatibility/2006" xmlns:aink="http://schemas.microsoft.com/office/drawing/2016/ink" xmlns:am3d="http://schemas.microsoft.com/office/drawing/2017/model3d" xmlns:o="urn:schemas-microsoft-com:office:office" xmlns:r="http://schemas.openxmlformats.org/officeDocument/2006/relationships" xmlns:m="http://schemas.openxmlformats.org/officeDocument/2006/math" xmlns:v="urn:schemas-microsoft-com:vml" xmlns:wp14="http://schemas.microsoft.com/office/word/2010/wordprocessingDrawing" xmlns:wp="http://schemas.openxmlformats.org/drawingml/2006/wordprocessingDrawing" xmlns:w10="urn:schemas-microsoft-com:office:word" xmlns:w="http://schemas.openxmlformats.org/wordprocessingml/2006/main" xmlns:w14="http://schemas.microsoft.com/office/word/2010/wordml" xmlns:w15="http://schemas.microsoft.com/office/word/2012/wordml" xmlns:w16cex="http://schemas.microsoft.com/office/word/2018/wordml/cex" xmlns:w16cid="http://schemas.microsoft.com/office/word/2016/wordml/cid" xmlns:w16="http://schemas.microsoft.com/office/word/2018/wordml" xmlns:w16se="http://schemas.microsoft.com/office/word/2015/wordml/symex" xmlns:wpg="http://schemas.microsoft.com/office/word/2010/wordprocessingGroup" xmlns:wpi="http://schemas.microsoft.com/office/word/2010/wordprocessingInk" xmlns:wne="http://schemas.microsoft.com/office/word/2006/wordml" xmlns:wps="http://schemas.microsoft.com/office/word/2010/wordprocessingShape" mc:Ignorable="w14 w15 w16se w16cid w16 w16cex wp14">
   <w:abstractNum w:abstractNumId="0" w15:restartNumberingAfterBreak="0">
+    <w:nsid w:val="06B8757C"/>
+    <w:multiLevelType w:val="hybridMultilevel"/>
+    <w:tmpl w:val="B7782F0C"/>
+    <w:lvl w:ilvl="0" w:tplc="0409000F">
+      <w:start w:val="1"/>
+      <w:numFmt w:val="decimal"/>
+      <w:lvlText w:val="%1."/>
+      <w:lvlJc w:val="left"/>
+      <w:pPr>
+        <w:ind w:left="720" w:hanging="360"/>
+      </w:pPr>
+    </w:lvl>
+    <w:lvl w:ilvl="1" w:tplc="04090019" w:tentative="1">
+      <w:start w:val="1"/>
+      <w:numFmt w:val="lowerLetter"/>
+      <w:lvlText w:val="%2."/>
+      <w:lvlJc w:val="left"/>
+      <w:pPr>
+        <w:ind w:left="1440" w:hanging="360"/>
+      </w:pPr>
+    </w:lvl>
+    <w:lvl w:ilvl="2" w:tplc="0409001B" w:tentative="1">
+      <w:start w:val="1"/>
+      <w:numFmt w:val="lowerRoman"/>
+      <w:lvlText w:val="%3."/>
+      <w:lvlJc w:val="right"/>
+      <w:pPr>
+        <w:ind w:left="2160" w:hanging="180"/>
+      </w:pPr>
+    </w:lvl>
+    <w:lvl w:ilvl="3" w:tplc="0409000F" w:tentative="1">
+      <w:start w:val="1"/>
+      <w:numFmt w:val="decimal"/>
+      <w:lvlText w:val="%4."/>
+      <w:lvlJc w:val="left"/>
+      <w:pPr>
+        <w:ind w:left="2880" w:hanging="360"/>
+      </w:pPr>
+    </w:lvl>
+    <w:lvl w:ilvl="4" w:tplc="04090019" w:tentative="1">
+      <w:start w:val="1"/>
+      <w:numFmt w:val="lowerLetter"/>
+      <w:lvlText w:val="%5."/>
+      <w:lvlJc w:val="left"/>
+      <w:pPr>
+        <w:ind w:left="3600" w:hanging="360"/>
+      </w:pPr>
+    </w:lvl>
+    <w:lvl w:ilvl="5" w:tplc="0409001B" w:tentative="1">
+      <w:start w:val="1"/>
+      <w:numFmt w:val="lowerRoman"/>
+      <w:lvlText w:val="%6."/>
+      <w:lvlJc w:val="right"/>
+      <w:pPr>
+        <w:ind w:left="4320" w:hanging="180"/>
+      </w:pPr>
+    </w:lvl>
+    <w:lvl w:ilvl="6" w:tplc="0409000F" w:tentative="1">
+      <w:start w:val="1"/>
+      <w:numFmt w:val="decimal"/>
+      <w:lvlText w:val="%7."/>
+      <w:lvlJc w:val="left"/>
+      <w:pPr>
+        <w:ind w:left="5040" w:hanging="360"/>
+      </w:pPr>
+    </w:lvl>
+    <w:lvl w:ilvl="7" w:tplc="04090019" w:tentative="1">
+      <w:start w:val="1"/>
+      <w:numFmt w:val="lowerLetter"/>
+      <w:lvlText w:val="%8."/>
+      <w:lvlJc w:val="left"/>
+      <w:pPr>
+        <w:ind w:left="5760" w:hanging="360"/>
+      </w:pPr>
+    </w:lvl>
+    <w:lvl w:ilvl="8" w:tplc="0409001B" w:tentative="1">
+      <w:start w:val="1"/>
+      <w:numFmt w:val="lowerRoman"/>
+      <w:lvlText w:val="%9."/>
+      <w:lvlJc w:val="right"/>
+      <w:pPr>
+        <w:ind w:left="6480" w:hanging="180"/>
+      </w:pPr>
+    </w:lvl>
+  </w:abstractNum>
+  <w:abstractNum w:abstractNumId="1" w15:restartNumberingAfterBreak="0">
+    <w:nsid w:val="0C96010A"/>
+    <w:multiLevelType w:val="hybridMultilevel"/>
+    <w:tmpl w:val="F8E278F0"/>
+    <w:lvl w:ilvl="0" w:tplc="DB8C30BC">
+      <w:numFmt w:val="decimal"/>
+      <w:lvlText w:val="%1."/>
+      <w:lvlJc w:val="left"/>
+      <w:pPr>
+        <w:ind w:left="720" w:hanging="360"/>
+      </w:pPr>
+      <w:rPr>
+        <w:rFonts w:hint="default"/>
+      </w:rPr>
+    </w:lvl>
+    <w:lvl w:ilvl="1" w:tplc="04090019">
+      <w:start w:val="1"/>
+      <w:numFmt w:val="lowerLetter"/>
+      <w:lvlText w:val="%2."/>
+      <w:lvlJc w:val="left"/>
+      <w:pPr>
+        <w:ind w:left="1440" w:hanging="360"/>
+      </w:pPr>
+    </w:lvl>
+    <w:lvl w:ilvl="2" w:tplc="0409001B">
+      <w:start w:val="1"/>
+      <w:numFmt w:val="lowerRoman"/>
+      <w:lvlText w:val="%3."/>
+      <w:lvlJc w:val="right"/>
+      <w:pPr>
+        <w:ind w:left="2160" w:hanging="180"/>
+      </w:pPr>
+    </w:lvl>
+    <w:lvl w:ilvl="3" w:tplc="0409000F" w:tentative="1">
+      <w:start w:val="1"/>
+      <w:numFmt w:val="decimal"/>
+      <w:lvlText w:val="%4."/>
+      <w:lvlJc w:val="left"/>
+      <w:pPr>
+        <w:ind w:left="2880" w:hanging="360"/>
+      </w:pPr>
+    </w:lvl>
+    <w:lvl w:ilvl="4" w:tplc="04090019" w:tentative="1">
+      <w:start w:val="1"/>
+      <w:numFmt w:val="lowerLetter"/>
+      <w:lvlText w:val="%5."/>
+      <w:lvlJc w:val="left"/>
+      <w:pPr>
+        <w:ind w:left="3600" w:hanging="360"/>
+      </w:pPr>
+    </w:lvl>
+    <w:lvl w:ilvl="5" w:tplc="0409001B" w:tentative="1">
+      <w:start w:val="1"/>
+      <w:numFmt w:val="lowerRoman"/>
+      <w:lvlText w:val="%6."/>
+      <w:lvlJc w:val="right"/>
+      <w:pPr>
+        <w:ind w:left="4320" w:hanging="180"/>
+      </w:pPr>
+    </w:lvl>
+    <w:lvl w:ilvl="6" w:tplc="0409000F" w:tentative="1">
+      <w:start w:val="1"/>
+      <w:numFmt w:val="decimal"/>
+      <w:lvlText w:val="%7."/>
+      <w:lvlJc w:val="left"/>
+      <w:pPr>
+        <w:ind w:left="5040" w:hanging="360"/>
+      </w:pPr>
+    </w:lvl>
+    <w:lvl w:ilvl="7" w:tplc="04090019" w:tentative="1">
+      <w:start w:val="1"/>
+      <w:numFmt w:val="lowerLetter"/>
+      <w:lvlText w:val="%8."/>
+      <w:lvlJc w:val="left"/>
+      <w:pPr>
+        <w:ind w:left="5760" w:hanging="360"/>
+      </w:pPr>
+    </w:lvl>
+    <w:lvl w:ilvl="8" w:tplc="0409001B" w:tentative="1">
+      <w:start w:val="1"/>
+      <w:numFmt w:val="lowerRoman"/>
+      <w:lvlText w:val="%9."/>
+      <w:lvlJc w:val="right"/>
+      <w:pPr>
+        <w:ind w:left="6480" w:hanging="180"/>
+      </w:pPr>
+    </w:lvl>
+  </w:abstractNum>
+  <w:abstractNum w:abstractNumId="2" w15:restartNumberingAfterBreak="0">
+    <w:nsid w:val="3D3966ED"/>
+    <w:multiLevelType w:val="hybridMultilevel"/>
+    <w:tmpl w:val="B2888376"/>
+    <w:lvl w:ilvl="0" w:tplc="04090001">
+      <w:start w:val="1"/>
+      <w:numFmt w:val="bullet"/>
+      <w:lvlText w:val=""/>
+      <w:lvlJc w:val="left"/>
+      <w:pPr>
+        <w:ind w:left="720" w:hanging="360"/>
+      </w:pPr>
+      <w:rPr>
+        <w:rFonts w:ascii="Symbol" w:hAnsi="Symbol" w:hint="default"/>
+      </w:rPr>
+    </w:lvl>
+    <w:lvl w:ilvl="1" w:tplc="04090003">
+      <w:start w:val="1"/>
+      <w:numFmt w:val="bullet"/>
+      <w:lvlText w:val="o"/>
+      <w:lvlJc w:val="left"/>
+      <w:pPr>
+        <w:ind w:left="1440" w:hanging="360"/>
+      </w:pPr>
+      <w:rPr>
+        <w:rFonts w:ascii="Courier New" w:hAnsi="Courier New" w:cs="Courier New" w:hint="default"/>
+      </w:rPr>
+    </w:lvl>
+    <w:lvl w:ilvl="2" w:tplc="04090005">
+      <w:start w:val="1"/>
+      <w:numFmt w:val="bullet"/>
+      <w:lvlText w:val=""/>
+      <w:lvlJc w:val="left"/>
+      <w:pPr>
+        <w:ind w:left="2160" w:hanging="360"/>
+      </w:pPr>
+      <w:rPr>
+        <w:rFonts w:ascii="Wingdings" w:hAnsi="Wingdings" w:hint="default"/>
+      </w:rPr>
+    </w:lvl>
+    <w:lvl w:ilvl="3" w:tplc="04090001" w:tentative="1">
+      <w:start w:val="1"/>
+      <w:numFmt w:val="bullet"/>
+      <w:lvlText w:val=""/>
+      <w:lvlJc w:val="left"/>
+      <w:pPr>
+        <w:ind w:left="2880" w:hanging="360"/>
+      </w:pPr>
+      <w:rPr>
+        <w:rFonts w:ascii="Symbol" w:hAnsi="Symbol" w:hint="default"/>
+      </w:rPr>
+    </w:lvl>
+    <w:lvl w:ilvl="4" w:tplc="04090003" w:tentative="1">
+      <w:start w:val="1"/>
+      <w:numFmt w:val="bullet"/>
+      <w:lvlText w:val="o"/>
+      <w:lvlJc w:val="left"/>
+      <w:pPr>
+        <w:ind w:left="3600" w:hanging="360"/>
+      </w:pPr>
+      <w:rPr>
+        <w:rFonts w:ascii="Courier New" w:hAnsi="Courier New" w:cs="Courier New" w:hint="default"/>
+      </w:rPr>
+    </w:lvl>
+    <w:lvl w:ilvl="5" w:tplc="04090005" w:tentative="1">
+      <w:start w:val="1"/>
+      <w:numFmt w:val="bullet"/>
+      <w:lvlText w:val=""/>
+      <w:lvlJc w:val="left"/>
+      <w:pPr>
+        <w:ind w:left="4320" w:hanging="360"/>
+      </w:pPr>
+      <w:rPr>
+        <w:rFonts w:ascii="Wingdings" w:hAnsi="Wingdings" w:hint="default"/>
+      </w:rPr>
+    </w:lvl>
+    <w:lvl w:ilvl="6" w:tplc="04090001" w:tentative="1">
+      <w:start w:val="1"/>
+      <w:numFmt w:val="bullet"/>
+      <w:lvlText w:val=""/>
+      <w:lvlJc w:val="left"/>
+      <w:pPr>
+        <w:ind w:left="5040" w:hanging="360"/>
+      </w:pPr>
+      <w:rPr>
+        <w:rFonts w:ascii="Symbol" w:hAnsi="Symbol" w:hint="default"/>
+      </w:rPr>
+    </w:lvl>
+    <w:lvl w:ilvl="7" w:tplc="04090003" w:tentative="1">
+      <w:start w:val="1"/>
+      <w:numFmt w:val="bullet"/>
+      <w:lvlText w:val="o"/>
+      <w:lvlJc w:val="left"/>
+      <w:pPr>
+        <w:ind w:left="5760" w:hanging="360"/>
+      </w:pPr>
+      <w:rPr>
+        <w:rFonts w:ascii="Courier New" w:hAnsi="Courier New" w:cs="Courier New" w:hint="default"/>
+      </w:rPr>
+    </w:lvl>
+    <w:lvl w:ilvl="8" w:tplc="04090005" w:tentative="1">
+      <w:start w:val="1"/>
+      <w:numFmt w:val="bullet"/>
+      <w:lvlText w:val=""/>
+      <w:lvlJc w:val="left"/>
+      <w:pPr>
+        <w:ind w:left="6480" w:hanging="360"/>
+      </w:pPr>
+      <w:rPr>
+        <w:rFonts w:ascii="Wingdings" w:hAnsi="Wingdings" w:hint="default"/>
+      </w:rPr>
+    </w:lvl>
+  </w:abstractNum>
+  <w:abstractNum w:abstractNumId="3" w15:restartNumberingAfterBreak="0">
+    <w:nsid w:val="69163F03"/>
+    <w:multiLevelType w:val="hybridMultilevel"/>
+    <w:tmpl w:val="2A820C5A"/>
+    <w:lvl w:ilvl="0" w:tplc="0409000F">
+      <w:start w:val="1"/>
+      <w:numFmt w:val="decimal"/>
+      <w:lvlText w:val="%1."/>
+      <w:lvlJc w:val="left"/>
+      <w:pPr>
+        <w:ind w:left="1080" w:hanging="360"/>
+      </w:pPr>
+    </w:lvl>
+    <w:lvl w:ilvl="1" w:tplc="04090019" w:tentative="1">
+      <w:start w:val="1"/>
+      <w:numFmt w:val="lowerLetter"/>
+      <w:lvlText w:val="%2."/>
+      <w:lvlJc w:val="left"/>
+      <w:pPr>
+        <w:ind w:left="1800" w:hanging="360"/>
+      </w:pPr>
+    </w:lvl>
+    <w:lvl w:ilvl="2" w:tplc="0409001B" w:tentative="1">
+      <w:start w:val="1"/>
+      <w:numFmt w:val="lowerRoman"/>
+      <w:lvlText w:val="%3."/>
+      <w:lvlJc w:val="right"/>
+      <w:pPr>
+        <w:ind w:left="2520" w:hanging="180"/>
+      </w:pPr>
+    </w:lvl>
+    <w:lvl w:ilvl="3" w:tplc="0409000F" w:tentative="1">
+      <w:start w:val="1"/>
+      <w:numFmt w:val="decimal"/>
+      <w:lvlText w:val="%4."/>
+      <w:lvlJc w:val="left"/>
+      <w:pPr>
+        <w:ind w:left="3240" w:hanging="360"/>
+      </w:pPr>
+    </w:lvl>
+    <w:lvl w:ilvl="4" w:tplc="04090019" w:tentative="1">
+      <w:start w:val="1"/>
+      <w:numFmt w:val="lowerLetter"/>
+      <w:lvlText w:val="%5."/>
+      <w:lvlJc w:val="left"/>
+      <w:pPr>
+        <w:ind w:left="3960" w:hanging="360"/>
+      </w:pPr>
+    </w:lvl>
+    <w:lvl w:ilvl="5" w:tplc="0409001B" w:tentative="1">
+      <w:start w:val="1"/>
+      <w:numFmt w:val="lowerRoman"/>
+      <w:lvlText w:val="%6."/>
+      <w:lvlJc w:val="right"/>
+      <w:pPr>
+        <w:ind w:left="4680" w:hanging="180"/>
+      </w:pPr>
+    </w:lvl>
+    <w:lvl w:ilvl="6" w:tplc="0409000F" w:tentative="1">
+      <w:start w:val="1"/>
+      <w:numFmt w:val="decimal"/>
+      <w:lvlText w:val="%7."/>
+      <w:lvlJc w:val="left"/>
+      <w:pPr>
+        <w:ind w:left="5400" w:hanging="360"/>
+      </w:pPr>
+    </w:lvl>
+    <w:lvl w:ilvl="7" w:tplc="04090019" w:tentative="1">
+      <w:start w:val="1"/>
+      <w:numFmt w:val="lowerLetter"/>
+      <w:lvlText w:val="%8."/>
+      <w:lvlJc w:val="left"/>
+      <w:pPr>
+        <w:ind w:left="6120" w:hanging="360"/>
+      </w:pPr>
+    </w:lvl>
+    <w:lvl w:ilvl="8" w:tplc="0409001B" w:tentative="1">
+      <w:start w:val="1"/>
+      <w:numFmt w:val="lowerRoman"/>
+      <w:lvlText w:val="%9."/>
+      <w:lvlJc w:val="right"/>
+      <w:pPr>
+        <w:ind w:left="6840" w:hanging="180"/>
+      </w:pPr>
+    </w:lvl>
+  </w:abstractNum>
+  <w:abstractNum w:abstractNumId="4" w15:restartNumberingAfterBreak="0">
     <w:nsid w:val="780E009D"/>
     <w:multiLevelType w:val="hybridMultilevel"/>
     <w:tmpl w:val="4A82ADAC"/>
@@ -986,7 +1660,19 @@
     </w:lvl>
   </w:abstractNum>
   <w:num w:numId="1">
+    <w:abstractNumId w:val="4"/>
+  </w:num>
+  <w:num w:numId="2">
     <w:abstractNumId w:val="0"/>
+  </w:num>
+  <w:num w:numId="3">
+    <w:abstractNumId w:val="3"/>
+  </w:num>
+  <w:num w:numId="4">
+    <w:abstractNumId w:val="1"/>
+  </w:num>
+  <w:num w:numId="5">
+    <w:abstractNumId w:val="2"/>
   </w:num>
 </w:numbering>
 </file>
@@ -1447,6 +2133,59 @@
       <w:contextualSpacing/>
     </w:pPr>
   </w:style>
+  <w:style w:type="paragraph" w:styleId="HTMLPreformatted">
+    <w:name w:val="HTML Preformatted"/>
+    <w:basedOn w:val="Normal"/>
+    <w:link w:val="HTMLPreformattedChar"/>
+    <w:uiPriority w:val="99"/>
+    <w:semiHidden/>
+    <w:unhideWhenUsed/>
+    <w:rsid w:val="004C6765"/>
+    <w:pPr>
+      <w:tabs>
+        <w:tab w:val="left" w:pos="916"/>
+        <w:tab w:val="left" w:pos="1832"/>
+        <w:tab w:val="left" w:pos="2748"/>
+        <w:tab w:val="left" w:pos="3664"/>
+        <w:tab w:val="left" w:pos="4580"/>
+        <w:tab w:val="left" w:pos="5496"/>
+        <w:tab w:val="left" w:pos="6412"/>
+        <w:tab w:val="left" w:pos="7328"/>
+        <w:tab w:val="left" w:pos="8244"/>
+        <w:tab w:val="left" w:pos="9160"/>
+        <w:tab w:val="left" w:pos="10076"/>
+        <w:tab w:val="left" w:pos="10992"/>
+        <w:tab w:val="left" w:pos="11908"/>
+        <w:tab w:val="left" w:pos="12824"/>
+        <w:tab w:val="left" w:pos="13740"/>
+        <w:tab w:val="left" w:pos="14656"/>
+      </w:tabs>
+      <w:spacing w:after="0" w:line="240" w:lineRule="auto"/>
+    </w:pPr>
+    <w:rPr>
+      <w:rFonts w:ascii="Courier New" w:eastAsia="Times New Roman" w:hAnsi="Courier New" w:cs="Courier New"/>
+      <w:sz w:val="20"/>
+      <w:szCs w:val="20"/>
+    </w:rPr>
+  </w:style>
+  <w:style w:type="character" w:customStyle="1" w:styleId="HTMLPreformattedChar">
+    <w:name w:val="HTML Preformatted Char"/>
+    <w:basedOn w:val="DefaultParagraphFont"/>
+    <w:link w:val="HTMLPreformatted"/>
+    <w:uiPriority w:val="99"/>
+    <w:semiHidden/>
+    <w:rsid w:val="004C6765"/>
+    <w:rPr>
+      <w:rFonts w:ascii="Courier New" w:eastAsia="Times New Roman" w:hAnsi="Courier New" w:cs="Courier New"/>
+      <w:sz w:val="20"/>
+      <w:szCs w:val="20"/>
+    </w:rPr>
+  </w:style>
+  <w:style w:type="character" w:customStyle="1" w:styleId="cm">
+    <w:name w:val="cm"/>
+    <w:basedOn w:val="DefaultParagraphFont"/>
+    <w:rsid w:val="004C6765"/>
+  </w:style>
 </w:styles>
 </file>
 

</xml_diff>

<commit_message>
eBPF OpCode, now with columns!
</commit_message>
<xml_diff>
--- a/eBPF Info and Documents/eBPF Sample Program Type Analysis.docx
+++ b/eBPF Info and Documents/eBPF Sample Program Type Analysis.docx
@@ -280,7 +280,25 @@
                 <w:color w:val="222222"/>
                 <w:shd w:val="clear" w:color="auto" w:fill="FFFFFF"/>
               </w:rPr>
-              <w:t>r2 = *(u32 *)(r6 + 36)</w:t>
+              <w:t xml:space="preserve">r2 = *(u32 </w:t>
+            </w:r>
+            <w:proofErr w:type="gramStart"/>
+            <w:r>
+              <w:rPr>
+                <w:rFonts w:ascii="Arial" w:hAnsi="Arial" w:cs="Arial"/>
+                <w:color w:val="222222"/>
+                <w:shd w:val="clear" w:color="auto" w:fill="FFFFFF"/>
+              </w:rPr>
+              <w:t>*)(</w:t>
+            </w:r>
+            <w:proofErr w:type="gramEnd"/>
+            <w:r>
+              <w:rPr>
+                <w:rFonts w:ascii="Arial" w:hAnsi="Arial" w:cs="Arial"/>
+                <w:color w:val="222222"/>
+                <w:shd w:val="clear" w:color="auto" w:fill="FFFFFF"/>
+              </w:rPr>
+              <w:t>r6 + 36)</w:t>
             </w:r>
           </w:p>
         </w:tc>
@@ -342,7 +360,43 @@
                 <w:color w:val="222222"/>
                 <w:shd w:val="clear" w:color="auto" w:fill="FFFFFF"/>
               </w:rPr>
-              <w:t>if w2 != 6 goto +4 &lt;LBB2_2&gt;</w:t>
+              <w:t>if w</w:t>
+            </w:r>
+            <w:proofErr w:type="gramStart"/>
+            <w:r>
+              <w:rPr>
+                <w:rFonts w:ascii="Arial" w:hAnsi="Arial" w:cs="Arial"/>
+                <w:color w:val="222222"/>
+                <w:shd w:val="clear" w:color="auto" w:fill="FFFFFF"/>
+              </w:rPr>
+              <w:t>2 !</w:t>
+            </w:r>
+            <w:proofErr w:type="gramEnd"/>
+            <w:r>
+              <w:rPr>
+                <w:rFonts w:ascii="Arial" w:hAnsi="Arial" w:cs="Arial"/>
+                <w:color w:val="222222"/>
+                <w:shd w:val="clear" w:color="auto" w:fill="FFFFFF"/>
+              </w:rPr>
+              <w:t xml:space="preserve">= 6 </w:t>
+            </w:r>
+            <w:proofErr w:type="spellStart"/>
+            <w:r>
+              <w:rPr>
+                <w:rFonts w:ascii="Arial" w:hAnsi="Arial" w:cs="Arial"/>
+                <w:color w:val="222222"/>
+                <w:shd w:val="clear" w:color="auto" w:fill="FFFFFF"/>
+              </w:rPr>
+              <w:t>goto</w:t>
+            </w:r>
+            <w:proofErr w:type="spellEnd"/>
+            <w:r>
+              <w:rPr>
+                <w:rFonts w:ascii="Arial" w:hAnsi="Arial" w:cs="Arial"/>
+                <w:color w:val="222222"/>
+                <w:shd w:val="clear" w:color="auto" w:fill="FFFFFF"/>
+              </w:rPr>
+              <w:t xml:space="preserve"> +4 &lt;LBB2_2&gt;</w:t>
             </w:r>
           </w:p>
         </w:tc>
@@ -445,13 +499,23 @@
             <w:tcW w:w="2796" w:type="dxa"/>
           </w:tcPr>
           <w:p>
-            <w:r>
-              <w:rPr>
-                <w:rFonts w:ascii="Arial" w:hAnsi="Arial" w:cs="Arial"/>
-                <w:color w:val="222222"/>
-                <w:shd w:val="clear" w:color="auto" w:fill="FFFFFF"/>
-              </w:rPr>
-              <w:t>bc 01 00 00 00 00 00 00</w:t>
+            <w:proofErr w:type="spellStart"/>
+            <w:r>
+              <w:rPr>
+                <w:rFonts w:ascii="Arial" w:hAnsi="Arial" w:cs="Arial"/>
+                <w:color w:val="222222"/>
+                <w:shd w:val="clear" w:color="auto" w:fill="FFFFFF"/>
+              </w:rPr>
+              <w:t>bc</w:t>
+            </w:r>
+            <w:proofErr w:type="spellEnd"/>
+            <w:r>
+              <w:rPr>
+                <w:rFonts w:ascii="Arial" w:hAnsi="Arial" w:cs="Arial"/>
+                <w:color w:val="222222"/>
+                <w:shd w:val="clear" w:color="auto" w:fill="FFFFFF"/>
+              </w:rPr>
+              <w:t xml:space="preserve"> 01 00 00 00 00 00 00</w:t>
             </w:r>
           </w:p>
         </w:tc>
@@ -638,26 +702,18 @@
         </w:rPr>
       </w:pPr>
       <w:r>
-        <w:t>Register names r0-r10 will now be differentiated based on repetition of assignment, ie r11 = first use of r1, r12 = second use…</w:t>
+        <w:t xml:space="preserve">Register names r0-r10 will now be differentiated based on repetition of assignment, </w:t>
+      </w:r>
+      <w:proofErr w:type="spellStart"/>
+      <w:r>
+        <w:t>ie</w:t>
+      </w:r>
+      <w:proofErr w:type="spellEnd"/>
+      <w:r>
+        <w:t xml:space="preserve"> r11 = first use of r1, r12 = second use…</w:t>
       </w:r>
       <w:r>
         <w:t xml:space="preserve">  I could also name them based on which line they show up in, but that might be more helpful in a larger program if I need to reference where a specific type equation came from.</w:t>
-      </w:r>
-    </w:p>
-    <w:p>
-      <w:pPr>
-        <w:ind w:left="360"/>
-        <w:rPr>
-          <w:rFonts w:ascii="Arial" w:hAnsi="Arial" w:cs="Arial"/>
-          <w:color w:val="222222"/>
-        </w:rPr>
-      </w:pPr>
-      <w:r>
-        <w:rPr>
-          <w:rFonts w:ascii="Arial" w:hAnsi="Arial" w:cs="Arial"/>
-          <w:color w:val="222222"/>
-        </w:rPr>
-        <w:t>[r11] = &amp;int</w:t>
       </w:r>
     </w:p>
     <w:p>
@@ -667,20 +723,33 @@
           <w:ilvl w:val="0"/>
           <w:numId w:val="5"/>
         </w:numPr>
-      </w:pPr>
-      <w:r>
-        <w:rPr>
-          <w:rFonts w:ascii="Arial" w:hAnsi="Arial" w:cs="Arial"/>
-          <w:color w:val="222222"/>
-        </w:rPr>
-        <w:t xml:space="preserve">Line 0: </w:t>
-      </w:r>
-      <w:r>
-        <w:rPr>
-          <w:rFonts w:ascii="Arial" w:hAnsi="Arial" w:cs="Arial"/>
-          <w:color w:val="222222"/>
-        </w:rPr>
-        <w:t>[r61]=[r11]</w:t>
+        <w:rPr>
+          <w:rFonts w:ascii="Arial" w:hAnsi="Arial" w:cs="Arial"/>
+          <w:color w:val="222222"/>
+        </w:rPr>
+      </w:pPr>
+      <w:proofErr w:type="gramStart"/>
+      <w:r>
+        <w:rPr>
+          <w:rFonts w:ascii="Arial" w:hAnsi="Arial" w:cs="Arial"/>
+          <w:color w:val="222222"/>
+        </w:rPr>
+        <w:t>Pre Given</w:t>
+      </w:r>
+      <w:proofErr w:type="gramEnd"/>
+      <w:r>
+        <w:rPr>
+          <w:rFonts w:ascii="Arial" w:hAnsi="Arial" w:cs="Arial"/>
+          <w:color w:val="222222"/>
+        </w:rPr>
+        <w:t xml:space="preserve"> Info: </w:t>
+      </w:r>
+      <w:r>
+        <w:rPr>
+          <w:rFonts w:ascii="Arial" w:hAnsi="Arial" w:cs="Arial"/>
+          <w:color w:val="222222"/>
+        </w:rPr>
+        <w:t>[r11] = &amp;int</w:t>
       </w:r>
     </w:p>
     <w:p>
@@ -696,14 +765,30 @@
           <w:rFonts w:ascii="Arial" w:hAnsi="Arial" w:cs="Arial"/>
           <w:color w:val="222222"/>
         </w:rPr>
-        <w:t xml:space="preserve">Line 1: </w:t>
-      </w:r>
-      <w:r>
-        <w:rPr>
-          <w:rFonts w:ascii="Arial" w:hAnsi="Arial" w:cs="Arial"/>
-          <w:color w:val="222222"/>
-        </w:rPr>
-        <w:t>[r12]=int</w:t>
+        <w:t xml:space="preserve">Line 0: </w:t>
+      </w:r>
+      <w:r>
+        <w:rPr>
+          <w:rFonts w:ascii="Arial" w:hAnsi="Arial" w:cs="Arial"/>
+          <w:color w:val="222222"/>
+        </w:rPr>
+        <w:t>[r</w:t>
+      </w:r>
+      <w:proofErr w:type="gramStart"/>
+      <w:r>
+        <w:rPr>
+          <w:rFonts w:ascii="Arial" w:hAnsi="Arial" w:cs="Arial"/>
+          <w:color w:val="222222"/>
+        </w:rPr>
+        <w:t>61]=</w:t>
+      </w:r>
+      <w:proofErr w:type="gramEnd"/>
+      <w:r>
+        <w:rPr>
+          <w:rFonts w:ascii="Arial" w:hAnsi="Arial" w:cs="Arial"/>
+          <w:color w:val="222222"/>
+        </w:rPr>
+        <w:t>[r11]</w:t>
       </w:r>
     </w:p>
     <w:p>
@@ -719,6 +804,45 @@
           <w:rFonts w:ascii="Arial" w:hAnsi="Arial" w:cs="Arial"/>
           <w:color w:val="222222"/>
         </w:rPr>
+        <w:t xml:space="preserve">Line 1: </w:t>
+      </w:r>
+      <w:r>
+        <w:rPr>
+          <w:rFonts w:ascii="Arial" w:hAnsi="Arial" w:cs="Arial"/>
+          <w:color w:val="222222"/>
+        </w:rPr>
+        <w:t>[r</w:t>
+      </w:r>
+      <w:proofErr w:type="gramStart"/>
+      <w:r>
+        <w:rPr>
+          <w:rFonts w:ascii="Arial" w:hAnsi="Arial" w:cs="Arial"/>
+          <w:color w:val="222222"/>
+        </w:rPr>
+        <w:t>12]=</w:t>
+      </w:r>
+      <w:proofErr w:type="gramEnd"/>
+      <w:r>
+        <w:rPr>
+          <w:rFonts w:ascii="Arial" w:hAnsi="Arial" w:cs="Arial"/>
+          <w:color w:val="222222"/>
+        </w:rPr>
+        <w:t>int</w:t>
+      </w:r>
+    </w:p>
+    <w:p>
+      <w:pPr>
+        <w:pStyle w:val="ListParagraph"/>
+        <w:numPr>
+          <w:ilvl w:val="0"/>
+          <w:numId w:val="5"/>
+        </w:numPr>
+      </w:pPr>
+      <w:r>
+        <w:rPr>
+          <w:rFonts w:ascii="Arial" w:hAnsi="Arial" w:cs="Arial"/>
+          <w:color w:val="222222"/>
+        </w:rPr>
         <w:t>Replacing pointer arithmetic in line 2 with variable</w:t>
       </w:r>
     </w:p>
@@ -749,7 +873,39 @@
           <w:rFonts w:ascii="Arial" w:hAnsi="Arial" w:cs="Arial"/>
           <w:color w:val="222222"/>
         </w:rPr>
-        <w:t xml:space="preserve"> a memory instruction, can we assume that the src+offset portion maintains type of src?</w:t>
+        <w:t xml:space="preserve"> a memory instruction, can we assume that the </w:t>
+      </w:r>
+      <w:proofErr w:type="spellStart"/>
+      <w:r>
+        <w:rPr>
+          <w:rFonts w:ascii="Arial" w:hAnsi="Arial" w:cs="Arial"/>
+          <w:color w:val="222222"/>
+        </w:rPr>
+        <w:t>src+offset</w:t>
+      </w:r>
+      <w:proofErr w:type="spellEnd"/>
+      <w:r>
+        <w:rPr>
+          <w:rFonts w:ascii="Arial" w:hAnsi="Arial" w:cs="Arial"/>
+          <w:color w:val="222222"/>
+        </w:rPr>
+        <w:t xml:space="preserve"> portion maintains type of </w:t>
+      </w:r>
+      <w:proofErr w:type="spellStart"/>
+      <w:r>
+        <w:rPr>
+          <w:rFonts w:ascii="Arial" w:hAnsi="Arial" w:cs="Arial"/>
+          <w:color w:val="222222"/>
+        </w:rPr>
+        <w:t>src</w:t>
+      </w:r>
+      <w:proofErr w:type="spellEnd"/>
+      <w:r>
+        <w:rPr>
+          <w:rFonts w:ascii="Arial" w:hAnsi="Arial" w:cs="Arial"/>
+          <w:color w:val="222222"/>
+        </w:rPr>
+        <w:t>?</w:t>
       </w:r>
     </w:p>
     <w:p>
@@ -772,14 +928,58 @@
           <w:rFonts w:ascii="Arial" w:hAnsi="Arial" w:cs="Arial"/>
           <w:color w:val="222222"/>
         </w:rPr>
-        <w:t>y1</w:t>
-      </w:r>
-      <w:r>
-        <w:rPr>
-          <w:rFonts w:ascii="Arial" w:hAnsi="Arial" w:cs="Arial"/>
-          <w:color w:val="222222"/>
-        </w:rPr>
-        <w:t xml:space="preserve">]=[r6+36] = [r6] ? </w:t>
+        <w:t>y</w:t>
+      </w:r>
+      <w:proofErr w:type="gramStart"/>
+      <w:r>
+        <w:rPr>
+          <w:rFonts w:ascii="Arial" w:hAnsi="Arial" w:cs="Arial"/>
+          <w:color w:val="222222"/>
+        </w:rPr>
+        <w:t>1</w:t>
+      </w:r>
+      <w:r>
+        <w:rPr>
+          <w:rFonts w:ascii="Arial" w:hAnsi="Arial" w:cs="Arial"/>
+          <w:color w:val="222222"/>
+        </w:rPr>
+        <w:t>]=</w:t>
+      </w:r>
+      <w:proofErr w:type="gramEnd"/>
+      <w:r>
+        <w:rPr>
+          <w:rFonts w:ascii="Arial" w:hAnsi="Arial" w:cs="Arial"/>
+          <w:color w:val="222222"/>
+        </w:rPr>
+        <w:t>[r6</w:t>
+      </w:r>
+      <w:r>
+        <w:rPr>
+          <w:rFonts w:ascii="Arial" w:hAnsi="Arial" w:cs="Arial"/>
+          <w:color w:val="222222"/>
+        </w:rPr>
+        <w:t>1</w:t>
+      </w:r>
+      <w:r>
+        <w:rPr>
+          <w:rFonts w:ascii="Arial" w:hAnsi="Arial" w:cs="Arial"/>
+          <w:color w:val="222222"/>
+        </w:rPr>
+        <w:t>+36] = [r6</w:t>
+      </w:r>
+      <w:r>
+        <w:rPr>
+          <w:rFonts w:ascii="Arial" w:hAnsi="Arial" w:cs="Arial"/>
+          <w:color w:val="222222"/>
+        </w:rPr>
+        <w:t>1</w:t>
+      </w:r>
+      <w:r>
+        <w:rPr>
+          <w:rFonts w:ascii="Arial" w:hAnsi="Arial" w:cs="Arial"/>
+          <w:color w:val="222222"/>
+        </w:rPr>
+        <w:t xml:space="preserve">] ? </w:t>
       </w:r>
     </w:p>
     <w:p>
@@ -802,7 +1002,23 @@
           <w:rFonts w:ascii="Arial" w:hAnsi="Arial" w:cs="Arial"/>
           <w:color w:val="222222"/>
         </w:rPr>
-        <w:t>[r21]=[*(y</w:t>
+        <w:t>[r</w:t>
+      </w:r>
+      <w:proofErr w:type="gramStart"/>
+      <w:r>
+        <w:rPr>
+          <w:rFonts w:ascii="Arial" w:hAnsi="Arial" w:cs="Arial"/>
+          <w:color w:val="222222"/>
+        </w:rPr>
+        <w:t>21]=</w:t>
+      </w:r>
+      <w:proofErr w:type="gramEnd"/>
+      <w:r>
+        <w:rPr>
+          <w:rFonts w:ascii="Arial" w:hAnsi="Arial" w:cs="Arial"/>
+          <w:color w:val="222222"/>
+        </w:rPr>
+        <w:t>[*(y</w:t>
       </w:r>
       <w:r>
         <w:rPr>
@@ -862,7 +1078,62 @@
           <w:rFonts w:ascii="Arial" w:hAnsi="Arial" w:cs="Arial"/>
           <w:color w:val="222222"/>
         </w:rPr>
-        <w:t>, is this typing of subregister and register valid? Even though in the next line it’s going to show that w2 subregister will be forced as type int</w:t>
+        <w:t xml:space="preserve">, is this typing of </w:t>
+      </w:r>
+      <w:proofErr w:type="spellStart"/>
+      <w:r>
+        <w:rPr>
+          <w:rFonts w:ascii="Arial" w:hAnsi="Arial" w:cs="Arial"/>
+          <w:color w:val="222222"/>
+        </w:rPr>
+        <w:t>subregister</w:t>
+      </w:r>
+      <w:proofErr w:type="spellEnd"/>
+      <w:r>
+        <w:rPr>
+          <w:rFonts w:ascii="Arial" w:hAnsi="Arial" w:cs="Arial"/>
+          <w:color w:val="222222"/>
+        </w:rPr>
+        <w:t xml:space="preserve"> and register valid? Even though in the next line it’s going to show that w2 </w:t>
+      </w:r>
+      <w:proofErr w:type="spellStart"/>
+      <w:r>
+        <w:rPr>
+          <w:rFonts w:ascii="Arial" w:hAnsi="Arial" w:cs="Arial"/>
+          <w:color w:val="222222"/>
+        </w:rPr>
+        <w:t>subregister</w:t>
+      </w:r>
+      <w:proofErr w:type="spellEnd"/>
+      <w:r>
+        <w:rPr>
+          <w:rFonts w:ascii="Arial" w:hAnsi="Arial" w:cs="Arial"/>
+          <w:color w:val="222222"/>
+        </w:rPr>
+        <w:t xml:space="preserve"> will be forced as type int</w:t>
+      </w:r>
+      <w:r>
+        <w:rPr>
+          <w:rFonts w:ascii="Arial" w:hAnsi="Arial" w:cs="Arial"/>
+          <w:color w:val="222222"/>
+        </w:rPr>
+        <w:t xml:space="preserve">, but with the SSA assignments, w21 and w22 </w:t>
+      </w:r>
+      <w:proofErr w:type="spellStart"/>
+      <w:r>
+        <w:rPr>
+          <w:rFonts w:ascii="Arial" w:hAnsi="Arial" w:cs="Arial"/>
+          <w:color w:val="222222"/>
+        </w:rPr>
+        <w:t>arent</w:t>
+      </w:r>
+      <w:proofErr w:type="spellEnd"/>
+      <w:r>
+        <w:rPr>
+          <w:rFonts w:ascii="Arial" w:hAnsi="Arial" w:cs="Arial"/>
+          <w:color w:val="222222"/>
+        </w:rPr>
+        <w:t xml:space="preserve"> the same register anymore</w:t>
       </w:r>
     </w:p>
     <w:p>
@@ -901,7 +1172,21 @@
           <w:rFonts w:ascii="Arial" w:hAnsi="Arial" w:cs="Arial"/>
           <w:color w:val="222222"/>
         </w:rPr>
-        <w:t>[w21] = [6]</w:t>
+        <w:t>[w21]</w:t>
+      </w:r>
+      <w:r>
+        <w:rPr>
+          <w:rFonts w:ascii="Arial" w:hAnsi="Arial" w:cs="Arial"/>
+          <w:color w:val="222222"/>
+        </w:rPr>
+        <w:t xml:space="preserve"> or [w22]?</w:t>
+      </w:r>
+      <w:r>
+        <w:rPr>
+          <w:rFonts w:ascii="Arial" w:hAnsi="Arial" w:cs="Arial"/>
+          <w:color w:val="222222"/>
+        </w:rPr>
+        <w:t xml:space="preserve"> = [6]</w:t>
       </w:r>
     </w:p>
     <w:p>
@@ -963,7 +1248,14 @@
           <w:rFonts w:ascii="Arial" w:hAnsi="Arial" w:cs="Arial"/>
           <w:color w:val="222222"/>
         </w:rPr>
-        <w:t>Based on the list of helper functions, I’m going to assume fun7 is just literally the 7</w:t>
+        <w:t xml:space="preserve">Based on the list of helper functions, I’m going to assume fun7 is just literally the </w:t>
+      </w:r>
+      <w:r>
+        <w:rPr>
+          <w:rFonts w:ascii="Arial" w:hAnsi="Arial" w:cs="Arial"/>
+          <w:color w:val="222222"/>
+        </w:rPr>
+        <w:t>8</w:t>
       </w:r>
       <w:r>
         <w:rPr>
@@ -978,7 +1270,21 @@
           <w:rFonts w:ascii="Arial" w:hAnsi="Arial" w:cs="Arial"/>
           <w:color w:val="222222"/>
         </w:rPr>
-        <w:t xml:space="preserve"> function on the list given it’s described as being ordered chronologically, which has the following signature:</w:t>
+        <w:t xml:space="preserve"> </w:t>
+      </w:r>
+      <w:r>
+        <w:rPr>
+          <w:rFonts w:ascii="Arial" w:hAnsi="Arial" w:cs="Arial"/>
+          <w:color w:val="222222"/>
+        </w:rPr>
+        <w:t xml:space="preserve">(7 with 0 indexing?) </w:t>
+      </w:r>
+      <w:r>
+        <w:rPr>
+          <w:rFonts w:ascii="Arial" w:hAnsi="Arial" w:cs="Arial"/>
+          <w:color w:val="222222"/>
+        </w:rPr>
+        <w:t>function on the list which has the following signature:</w:t>
       </w:r>
     </w:p>
     <w:p>
@@ -1030,8 +1336,13 @@
           <w:numId w:val="5"/>
         </w:numPr>
       </w:pPr>
-      <w:r>
-        <w:t>So it’s looking like a return type of int in our limited typing scheme</w:t>
+      <w:proofErr w:type="gramStart"/>
+      <w:r>
+        <w:t>So</w:t>
+      </w:r>
+      <w:proofErr w:type="gramEnd"/>
+      <w:r>
+        <w:t xml:space="preserve"> it’s looking like a return type of int in our limited typing scheme</w:t>
       </w:r>
     </w:p>
     <w:p>
@@ -1063,7 +1374,23 @@
           <w:rFonts w:ascii="Arial" w:hAnsi="Arial" w:cs="Arial"/>
           <w:color w:val="222222"/>
         </w:rPr>
-        <w:t>Same concern as Line 3 register/subregister typing</w:t>
+        <w:t>Same concern as Line 3 register/</w:t>
+      </w:r>
+      <w:proofErr w:type="spellStart"/>
+      <w:r>
+        <w:rPr>
+          <w:rFonts w:ascii="Arial" w:hAnsi="Arial" w:cs="Arial"/>
+          <w:color w:val="222222"/>
+        </w:rPr>
+        <w:t>subregister</w:t>
+      </w:r>
+      <w:proofErr w:type="spellEnd"/>
+      <w:r>
+        <w:rPr>
+          <w:rFonts w:ascii="Arial" w:hAnsi="Arial" w:cs="Arial"/>
+          <w:color w:val="222222"/>
+        </w:rPr>
+        <w:t xml:space="preserve"> typing</w:t>
       </w:r>
     </w:p>
     <w:p>

</xml_diff>